<commit_message>
STM1001 MAKING SENSE OF DATA Code Document Update
</commit_message>
<xml_diff>
--- a/STM1001 MAKING SENSE OF DATA/STM1001_SciHealth_Assignment_4_analysis.docx
+++ b/STM1001 MAKING SENSE OF DATA/STM1001_SciHealth_Assignment_4_analysis.docx
@@ -725,7 +725,7 @@
       <w:r>
         <w:t xml:space="preserve">A recent study (Song et al. 2020) assessed gene expression differences between the leaves of healthy watermelon plants and watermelon plants that had undergone drought stress. In this question we will analyse this data </w:t>
       </w:r>
-      <w:hyperlink r:id="rId7">
+      <w:hyperlink r:id="rId8">
         <w:r>
           <w:rPr>
             <w:rStyle w:val="Hyperlink"/>
@@ -751,11 +751,18 @@
         <w:t>watermelon_data.RDS</w:t>
       </w:r>
       <w:r>
-        <w:t xml:space="preserve"> file on LMS. Download this data set, load it into R, and store it in an object called </w:t>
+        <w:t xml:space="preserve"> file on LMS. Download this data set, load it into R, </w:t>
+      </w:r>
+      <w:r>
+        <w:rPr>
+          <w:highlight w:val="yellow"/>
+        </w:rPr>
+        <w:t xml:space="preserve">and store it in an object called </w:t>
       </w:r>
       <w:r>
         <w:rPr>
           <w:rStyle w:val="VerbatimChar"/>
+          <w:highlight w:val="yellow"/>
         </w:rPr>
         <w:t>watermelon_data</w:t>
       </w:r>
@@ -1245,7 +1252,16 @@
         </w:numPr>
       </w:pPr>
       <w:r>
-        <w:t>Presentation of the plot (title, axis labels, colours)</w:t>
+        <w:t>Presentation of the plot (</w:t>
+      </w:r>
+      <w:r>
+        <w:rPr>
+          <w:highlight w:val="yellow"/>
+        </w:rPr>
+        <w:t>title, axis labels, colours</w:t>
+      </w:r>
+      <w:r>
+        <w:t>)</w:t>
       </w:r>
     </w:p>
     <w:p>
@@ -1671,12 +1687,24 @@
       <w:r>
         <w:t xml:space="preserve">In this question, we will be examining a research paper. You can access the research paper </w:t>
       </w:r>
-      <w:hyperlink r:id="rId8">
+      <w:hyperlink r:id="rId9">
         <w:r>
           <w:rPr>
             <w:rStyle w:val="Hyperlink"/>
           </w:rPr>
-          <w:t>here</w:t>
+          <w:t>he</w:t>
+        </w:r>
+        <w:r>
+          <w:rPr>
+            <w:rStyle w:val="Hyperlink"/>
+          </w:rPr>
+          <w:t>r</w:t>
+        </w:r>
+        <w:r>
+          <w:rPr>
+            <w:rStyle w:val="Hyperlink"/>
+          </w:rPr>
+          <w:t>e</w:t>
         </w:r>
       </w:hyperlink>
       <w:r>
@@ -1722,7 +1750,7 @@
       <w:r>
         <w:t>, [Online]. Available from:</w:t>
       </w:r>
-      <w:hyperlink r:id="rId9">
+      <w:hyperlink r:id="rId10">
         <w:r>
           <w:rPr>
             <w:rStyle w:val="Hyperlink"/>
@@ -2236,7 +2264,7 @@
       <w:r>
         <w:t xml:space="preserve">. </w:t>
       </w:r>
-      <w:hyperlink r:id="rId10">
+      <w:hyperlink r:id="rId11">
         <w:r>
           <w:rPr>
             <w:rStyle w:val="Hyperlink"/>
@@ -4067,4 +4095,16 @@
   </a:objectDefaults>
   <a:extraClrSchemeLst/>
 </a:theme>
+</file>
+
+<file path=customXml/item1.xml><?xml version="1.0" encoding="utf-8"?>
+<b:Sources xmlns:b="http://schemas.openxmlformats.org/officeDocument/2006/bibliography" xmlns="http://schemas.openxmlformats.org/officeDocument/2006/bibliography" SelectedStyle="\APASixthEditionOfficeOnline.xsl" StyleName="APA" Version="6"/>
+</file>
+
+<file path=customXml/itemProps1.xml><?xml version="1.0" encoding="utf-8"?>
+<ds:datastoreItem xmlns:ds="http://schemas.openxmlformats.org/officeDocument/2006/customXml" ds:itemID="{EF1339DC-05C9-4857-8F00-4FE0AB88E214}">
+  <ds:schemaRefs>
+    <ds:schemaRef ds:uri="http://schemas.openxmlformats.org/officeDocument/2006/bibliography"/>
+  </ds:schemaRefs>
+</ds:datastoreItem>
 </file>
</xml_diff>